<commit_message>
Adicionando alterações no FrontEnd
</commit_message>
<xml_diff>
--- a/Documentação.docx
+++ b/Documentação.docx
@@ -249,6 +249,22 @@
           <w:szCs w:val="24"/>
         </w:rPr>
       </w:pPr>
+    </w:p>
+    <w:p>
+      <w:pPr>
+        <w:pStyle w:val="Corpodetexto"/>
+        <w:shd w:val="clear" w:color="auto" w:fill="FFFFFF" w:themeFill="background1"/>
+        <w:spacing w:before="300" w:after="300"/>
+        <w:jc w:val="center"/>
+        <w:rPr>
+          <w:rFonts w:ascii="Arial" w:eastAsia="system-ui" w:hAnsi="Arial" w:cs="Arial"/>
+          <w:b/>
+          <w:bCs/>
+          <w:color w:val="0D0D0D" w:themeColor="text1" w:themeTint="F2"/>
+          <w:sz w:val="24"/>
+          <w:szCs w:val="24"/>
+        </w:rPr>
+      </w:pPr>
       <w:r>
         <w:rPr>
           <w:rFonts w:ascii="Arial" w:eastAsia="system-ui" w:hAnsi="Arial" w:cs="Arial"/>
@@ -401,33 +417,45 @@
           <w:sz w:val="24"/>
           <w:szCs w:val="24"/>
         </w:rPr>
-        <w:t xml:space="preserve">5. Parcerias e Meios de Implementação (ODS 17): </w:t>
-      </w:r>
-      <w:r>
-        <w:rPr>
-          <w:rFonts w:ascii="Arial" w:eastAsia="system-ui" w:hAnsi="Arial" w:cs="Arial"/>
-          <w:color w:val="0D0D0D" w:themeColor="text1" w:themeTint="F2"/>
-          <w:sz w:val="24"/>
-          <w:szCs w:val="24"/>
-        </w:rPr>
-        <w:t>Estabelecer parcerias com organizações esportivas, ONGs e escolas para ampliar o impacto do projeto.</w:t>
-      </w:r>
-    </w:p>
-    <w:p>
-      <w:pPr>
-        <w:pStyle w:val="Corpodetexto"/>
-        <w:shd w:val="clear" w:color="auto" w:fill="FFFFFF" w:themeFill="background1"/>
-        <w:spacing w:before="300" w:after="300"/>
-        <w:jc w:val="center"/>
-        <w:rPr>
-          <w:rFonts w:ascii="Arial" w:eastAsia="system-ui" w:hAnsi="Arial" w:cs="Arial"/>
-          <w:b/>
-          <w:bCs/>
-          <w:color w:val="0D0D0D" w:themeColor="text1" w:themeTint="F2"/>
-          <w:sz w:val="24"/>
-          <w:szCs w:val="24"/>
-        </w:rPr>
-      </w:pPr>
+        <w:lastRenderedPageBreak/>
+        <w:t>Cidades e Comunidades Sustentáveis</w:t>
+      </w:r>
+    </w:p>
+    <w:p>
+      <w:pPr>
+        <w:pStyle w:val="Corpodetexto"/>
+        <w:shd w:val="clear" w:color="auto" w:fill="FFFFFF" w:themeFill="background1"/>
+        <w:spacing w:before="300" w:after="300"/>
+        <w:jc w:val="center"/>
+        <w:rPr>
+          <w:rFonts w:ascii="Arial" w:eastAsia="system-ui" w:hAnsi="Arial" w:cs="Arial"/>
+          <w:b/>
+          <w:bCs/>
+          <w:color w:val="0D0D0D" w:themeColor="text1" w:themeTint="F2"/>
+          <w:sz w:val="24"/>
+          <w:szCs w:val="24"/>
+        </w:rPr>
+      </w:pPr>
+      <w:r>
+        <w:rPr>
+          <w:rFonts w:ascii="Arial" w:eastAsia="system-ui" w:hAnsi="Arial" w:cs="Arial"/>
+          <w:b/>
+          <w:bCs/>
+          <w:color w:val="0D0D0D" w:themeColor="text1" w:themeTint="F2"/>
+          <w:sz w:val="24"/>
+          <w:szCs w:val="24"/>
+        </w:rPr>
+        <w:t xml:space="preserve">Cidades e Comunidades Sustentáveis (ODS 11): </w:t>
+      </w:r>
+      <w:r>
+        <w:rPr>
+          <w:rFonts w:ascii="Arial" w:eastAsia="system-ui" w:hAnsi="Arial" w:cs="Arial"/>
+          <w:color w:val="0D0D0D" w:themeColor="text1" w:themeTint="F2"/>
+          <w:sz w:val="24"/>
+          <w:szCs w:val="24"/>
+        </w:rPr>
+        <w:t>Promover a integração do futebol nas comunidades urbanas pode ajudar a criar espaços seguros e inclusivos para todos. Campos de futebol bem planejados podem servir como pontos de encontro para atividades comunitárias, incentivando a coesão social e a participação cidadã. Além disso, ao promover práticas ecológicas nos eventos esportivos, como reciclagem e uso eficiente de recursos, o projeto contribui para a sustentabilidade das cidades e comunidades.</w:t>
+      </w:r>
     </w:p>
     <w:p>
       <w:pPr>
@@ -509,102 +537,30 @@
           <w:sz w:val="24"/>
           <w:szCs w:val="24"/>
         </w:rPr>
-        <w:t xml:space="preserve">   - Front-</w:t>
-      </w:r>
-      <w:r>
-        <w:rPr>
-          <w:rFonts w:ascii="Arial" w:eastAsia="system-ui" w:hAnsi="Arial" w:cs="Arial"/>
-          <w:color w:val="0D0D0D" w:themeColor="text1" w:themeTint="F2"/>
-          <w:sz w:val="24"/>
-          <w:szCs w:val="24"/>
-        </w:rPr>
-        <w:t>end.</w:t>
-      </w:r>
-      <w:r>
-        <w:rPr>
-          <w:rFonts w:ascii="Arial" w:eastAsia="system-ui" w:hAnsi="Arial" w:cs="Arial"/>
-          <w:color w:val="0D0D0D" w:themeColor="text1" w:themeTint="F2"/>
-          <w:sz w:val="24"/>
-          <w:szCs w:val="24"/>
-        </w:rPr>
-        <w:t xml:space="preserve"> desenvolvido em HTML, CSS e </w:t>
-      </w:r>
-      <w:r>
-        <w:rPr>
-          <w:rFonts w:ascii="Arial" w:eastAsia="system-ui" w:hAnsi="Arial" w:cs="Arial"/>
-          <w:color w:val="0D0D0D" w:themeColor="text1" w:themeTint="F2"/>
-          <w:sz w:val="24"/>
-          <w:szCs w:val="24"/>
-        </w:rPr>
-        <w:t>Javascript</w:t>
-      </w:r>
-      <w:r>
-        <w:rPr>
-          <w:rFonts w:ascii="Arial" w:eastAsia="system-ui" w:hAnsi="Arial" w:cs="Arial"/>
-          <w:color w:val="0D0D0D" w:themeColor="text1" w:themeTint="F2"/>
-          <w:sz w:val="24"/>
-          <w:szCs w:val="24"/>
-        </w:rPr>
-        <w:t>.</w:t>
-      </w:r>
-    </w:p>
-    <w:p>
-      <w:pPr>
-        <w:pStyle w:val="Corpodetexto"/>
-        <w:shd w:val="clear" w:color="auto" w:fill="FFFFFF" w:themeFill="background1"/>
-        <w:spacing w:before="300" w:after="300"/>
-        <w:jc w:val="center"/>
-        <w:rPr>
-          <w:rFonts w:ascii="Arial" w:eastAsia="system-ui" w:hAnsi="Arial" w:cs="Arial"/>
-          <w:color w:val="0D0D0D" w:themeColor="text1" w:themeTint="F2"/>
-          <w:sz w:val="24"/>
-          <w:szCs w:val="24"/>
-        </w:rPr>
-      </w:pPr>
-      <w:r>
-        <w:rPr>
-          <w:rFonts w:ascii="Arial" w:eastAsia="system-ui" w:hAnsi="Arial" w:cs="Arial"/>
-          <w:color w:val="0D0D0D" w:themeColor="text1" w:themeTint="F2"/>
-          <w:sz w:val="24"/>
-          <w:szCs w:val="24"/>
-        </w:rPr>
-        <w:t xml:space="preserve">   - Back-</w:t>
-      </w:r>
-      <w:r>
-        <w:rPr>
-          <w:rFonts w:ascii="Arial" w:eastAsia="system-ui" w:hAnsi="Arial" w:cs="Arial"/>
-          <w:color w:val="0D0D0D" w:themeColor="text1" w:themeTint="F2"/>
-          <w:sz w:val="24"/>
-          <w:szCs w:val="24"/>
-        </w:rPr>
-        <w:t>end.</w:t>
-      </w:r>
-      <w:r>
-        <w:rPr>
-          <w:rFonts w:ascii="Arial" w:eastAsia="system-ui" w:hAnsi="Arial" w:cs="Arial"/>
-          <w:color w:val="0D0D0D" w:themeColor="text1" w:themeTint="F2"/>
-          <w:sz w:val="24"/>
-          <w:szCs w:val="24"/>
-        </w:rPr>
-        <w:t xml:space="preserve"> em Node.js com banco de dados para gerenciamento de usuários e </w:t>
-      </w:r>
-      <w:r>
-        <w:rPr>
-          <w:rFonts w:ascii="Arial" w:eastAsia="system-ui" w:hAnsi="Arial" w:cs="Arial"/>
-          <w:color w:val="0D0D0D" w:themeColor="text1" w:themeTint="F2"/>
-          <w:sz w:val="24"/>
-          <w:szCs w:val="24"/>
-        </w:rPr>
-        <w:t>conteúdo</w:t>
-      </w:r>
-      <w:r>
-        <w:rPr>
-          <w:rFonts w:ascii="Arial" w:eastAsia="system-ui" w:hAnsi="Arial" w:cs="Arial"/>
-          <w:color w:val="0D0D0D" w:themeColor="text1" w:themeTint="F2"/>
-          <w:sz w:val="24"/>
-          <w:szCs w:val="24"/>
-        </w:rPr>
-        <w:t>.</w:t>
+        <w:t xml:space="preserve">   - Front-end. desenvolvido em HTML, CSS e Javascript.</w:t>
+      </w:r>
+    </w:p>
+    <w:p>
+      <w:pPr>
+        <w:pStyle w:val="Corpodetexto"/>
+        <w:shd w:val="clear" w:color="auto" w:fill="FFFFFF" w:themeFill="background1"/>
+        <w:spacing w:before="300" w:after="300"/>
+        <w:jc w:val="center"/>
+        <w:rPr>
+          <w:rFonts w:ascii="Arial" w:eastAsia="system-ui" w:hAnsi="Arial" w:cs="Arial"/>
+          <w:color w:val="0D0D0D" w:themeColor="text1" w:themeTint="F2"/>
+          <w:sz w:val="24"/>
+          <w:szCs w:val="24"/>
+        </w:rPr>
+      </w:pPr>
+      <w:r>
+        <w:rPr>
+          <w:rFonts w:ascii="Arial" w:eastAsia="system-ui" w:hAnsi="Arial" w:cs="Arial"/>
+          <w:color w:val="0D0D0D" w:themeColor="text1" w:themeTint="F2"/>
+          <w:sz w:val="24"/>
+          <w:szCs w:val="24"/>
+        </w:rPr>
+        <w:t xml:space="preserve">   - Back-end. em Node.js com banco de dados para gerenciamento de usuários e conteúdo.</w:t>
       </w:r>
     </w:p>
     <w:p>
@@ -899,6 +855,7 @@
           <w:b/>
           <w:bCs/>
         </w:rPr>
+        <w:lastRenderedPageBreak/>
         <w:t>Restrições do Projeto</w:t>
       </w:r>
     </w:p>
@@ -965,407 +922,407 @@
           <w:sz w:val="24"/>
           <w:szCs w:val="24"/>
         </w:rPr>
+        <w:t xml:space="preserve">   - Limitação de recursos financeiros para desenvolvimento e manutenção da plataforma.</w:t>
+      </w:r>
+    </w:p>
+    <w:p>
+      <w:pPr>
+        <w:pStyle w:val="Corpodetexto"/>
+        <w:shd w:val="clear" w:color="auto" w:fill="FFFFFF" w:themeFill="background1"/>
+        <w:spacing w:before="300" w:after="300"/>
+        <w:jc w:val="center"/>
+        <w:rPr>
+          <w:rFonts w:ascii="Arial" w:eastAsia="system-ui" w:hAnsi="Arial" w:cs="Arial"/>
+          <w:b/>
+          <w:bCs/>
+          <w:color w:val="0D0D0D" w:themeColor="text1" w:themeTint="F2"/>
+          <w:sz w:val="24"/>
+          <w:szCs w:val="24"/>
+        </w:rPr>
+      </w:pPr>
+      <w:r>
+        <w:rPr>
+          <w:rFonts w:ascii="Arial" w:eastAsia="system-ui" w:hAnsi="Arial" w:cs="Arial"/>
+          <w:b/>
+          <w:bCs/>
+          <w:color w:val="0D0D0D" w:themeColor="text1" w:themeTint="F2"/>
+          <w:sz w:val="24"/>
+          <w:szCs w:val="24"/>
+        </w:rPr>
+        <w:t xml:space="preserve">   </w:t>
+      </w:r>
+    </w:p>
+    <w:p>
+      <w:pPr>
+        <w:pStyle w:val="Corpodetexto"/>
+        <w:shd w:val="clear" w:color="auto" w:fill="FFFFFF" w:themeFill="background1"/>
+        <w:spacing w:before="300" w:after="300"/>
+        <w:jc w:val="center"/>
+        <w:rPr>
+          <w:rFonts w:ascii="Arial" w:eastAsia="system-ui" w:hAnsi="Arial" w:cs="Arial"/>
+          <w:b/>
+          <w:bCs/>
+          <w:color w:val="0D0D0D" w:themeColor="text1" w:themeTint="F2"/>
+          <w:sz w:val="24"/>
+          <w:szCs w:val="24"/>
+        </w:rPr>
+      </w:pPr>
+      <w:r>
+        <w:rPr>
+          <w:rFonts w:ascii="Arial" w:eastAsia="system-ui" w:hAnsi="Arial" w:cs="Arial"/>
+          <w:b/>
+          <w:bCs/>
+          <w:color w:val="0D0D0D" w:themeColor="text1" w:themeTint="F2"/>
+          <w:sz w:val="24"/>
+          <w:szCs w:val="24"/>
+        </w:rPr>
+        <w:t>Temporais:</w:t>
+      </w:r>
+    </w:p>
+    <w:p>
+      <w:pPr>
+        <w:pStyle w:val="Corpodetexto"/>
+        <w:shd w:val="clear" w:color="auto" w:fill="FFFFFF" w:themeFill="background1"/>
+        <w:spacing w:before="300" w:after="300"/>
+        <w:jc w:val="center"/>
+        <w:rPr>
+          <w:rFonts w:ascii="Arial" w:eastAsia="system-ui" w:hAnsi="Arial" w:cs="Arial"/>
+          <w:color w:val="0D0D0D" w:themeColor="text1" w:themeTint="F2"/>
+          <w:sz w:val="24"/>
+          <w:szCs w:val="24"/>
+        </w:rPr>
+      </w:pPr>
+      <w:r>
+        <w:rPr>
+          <w:rFonts w:ascii="Arial" w:eastAsia="system-ui" w:hAnsi="Arial" w:cs="Arial"/>
+          <w:b/>
+          <w:bCs/>
+          <w:color w:val="0D0D0D" w:themeColor="text1" w:themeTint="F2"/>
+          <w:sz w:val="24"/>
+          <w:szCs w:val="24"/>
+        </w:rPr>
+        <w:t xml:space="preserve">  </w:t>
+      </w:r>
+      <w:r>
+        <w:rPr>
+          <w:rFonts w:ascii="Arial" w:eastAsia="system-ui" w:hAnsi="Arial" w:cs="Arial"/>
+          <w:color w:val="0D0D0D" w:themeColor="text1" w:themeTint="F2"/>
+          <w:sz w:val="24"/>
+          <w:szCs w:val="24"/>
+        </w:rPr>
+        <w:t xml:space="preserve"> - Prazo para o lançamento da versão final em menos de 2 meses.</w:t>
+      </w:r>
+    </w:p>
+    <w:p>
+      <w:pPr>
+        <w:pStyle w:val="Corpodetexto"/>
+        <w:shd w:val="clear" w:color="auto" w:fill="FFFFFF" w:themeFill="background1"/>
+        <w:spacing w:before="300" w:after="300"/>
+        <w:jc w:val="center"/>
+        <w:rPr>
+          <w:rFonts w:ascii="Arial" w:eastAsia="system-ui" w:hAnsi="Arial" w:cs="Arial"/>
+          <w:b/>
+          <w:bCs/>
+          <w:color w:val="0D0D0D" w:themeColor="text1" w:themeTint="F2"/>
+          <w:sz w:val="24"/>
+          <w:szCs w:val="24"/>
+        </w:rPr>
+      </w:pPr>
+      <w:r>
+        <w:rPr>
+          <w:rFonts w:ascii="Arial" w:eastAsia="system-ui" w:hAnsi="Arial" w:cs="Arial"/>
+          <w:b/>
+          <w:bCs/>
+          <w:color w:val="0D0D0D" w:themeColor="text1" w:themeTint="F2"/>
+          <w:sz w:val="24"/>
+          <w:szCs w:val="24"/>
+        </w:rPr>
+        <w:t xml:space="preserve">   </w:t>
+      </w:r>
+    </w:p>
+    <w:p>
+      <w:pPr>
+        <w:pStyle w:val="Corpodetexto"/>
+        <w:shd w:val="clear" w:color="auto" w:fill="FFFFFF" w:themeFill="background1"/>
+        <w:spacing w:before="300" w:after="300"/>
+        <w:jc w:val="center"/>
+        <w:rPr>
+          <w:rFonts w:ascii="Arial" w:eastAsia="system-ui" w:hAnsi="Arial" w:cs="Arial"/>
+          <w:b/>
+          <w:bCs/>
+          <w:color w:val="0D0D0D" w:themeColor="text1" w:themeTint="F2"/>
+          <w:sz w:val="24"/>
+          <w:szCs w:val="24"/>
+        </w:rPr>
+      </w:pPr>
+    </w:p>
+    <w:p>
+      <w:pPr>
+        <w:pStyle w:val="Corpodetexto"/>
+        <w:shd w:val="clear" w:color="auto" w:fill="FFFFFF" w:themeFill="background1"/>
+        <w:spacing w:before="300" w:after="300"/>
+        <w:jc w:val="center"/>
+        <w:rPr>
+          <w:rFonts w:ascii="Arial" w:eastAsia="system-ui" w:hAnsi="Arial" w:cs="Arial"/>
+          <w:b/>
+          <w:bCs/>
+          <w:color w:val="0D0D0D" w:themeColor="text1" w:themeTint="F2"/>
+          <w:sz w:val="24"/>
+          <w:szCs w:val="24"/>
+        </w:rPr>
+      </w:pPr>
+      <w:r>
+        <w:rPr>
+          <w:rFonts w:ascii="Arial" w:eastAsia="system-ui" w:hAnsi="Arial" w:cs="Arial"/>
+          <w:b/>
+          <w:bCs/>
+          <w:color w:val="0D0D0D" w:themeColor="text1" w:themeTint="F2"/>
+          <w:sz w:val="24"/>
+          <w:szCs w:val="24"/>
+        </w:rPr>
+        <w:t>Tecnológicas:</w:t>
+      </w:r>
+    </w:p>
+    <w:p>
+      <w:pPr>
+        <w:pStyle w:val="Corpodetexto"/>
+        <w:shd w:val="clear" w:color="auto" w:fill="FFFFFF" w:themeFill="background1"/>
+        <w:spacing w:before="300" w:after="300"/>
+        <w:jc w:val="center"/>
+        <w:rPr>
+          <w:rFonts w:ascii="Arial" w:eastAsia="system-ui" w:hAnsi="Arial" w:cs="Arial"/>
+          <w:color w:val="0D0D0D" w:themeColor="text1" w:themeTint="F2"/>
+          <w:sz w:val="24"/>
+          <w:szCs w:val="24"/>
+        </w:rPr>
+      </w:pPr>
+      <w:r>
+        <w:rPr>
+          <w:rFonts w:ascii="Arial" w:eastAsia="system-ui" w:hAnsi="Arial" w:cs="Arial"/>
+          <w:color w:val="0D0D0D" w:themeColor="text1" w:themeTint="F2"/>
+          <w:sz w:val="24"/>
+          <w:szCs w:val="24"/>
+        </w:rPr>
+        <w:t xml:space="preserve">   - Dependência de tecnologias de código aberto.</w:t>
+      </w:r>
+    </w:p>
+    <w:p>
+      <w:pPr>
+        <w:pStyle w:val="Corpodetexto"/>
+        <w:shd w:val="clear" w:color="auto" w:fill="FFFFFF" w:themeFill="background1"/>
+        <w:spacing w:before="300" w:after="300"/>
+        <w:jc w:val="center"/>
+        <w:rPr>
+          <w:rFonts w:ascii="Arial" w:eastAsia="system-ui" w:hAnsi="Arial" w:cs="Arial"/>
+          <w:color w:val="0D0D0D" w:themeColor="text1" w:themeTint="F2"/>
+          <w:sz w:val="24"/>
+          <w:szCs w:val="24"/>
+        </w:rPr>
+      </w:pPr>
+      <w:r>
+        <w:rPr>
+          <w:rFonts w:ascii="Arial" w:eastAsia="system-ui" w:hAnsi="Arial" w:cs="Arial"/>
+          <w:color w:val="0D0D0D" w:themeColor="text1" w:themeTint="F2"/>
+          <w:sz w:val="24"/>
+          <w:szCs w:val="24"/>
+        </w:rPr>
+        <w:t xml:space="preserve">   - Necessidade de conformidade com padrões web e de acessibilidade.</w:t>
+      </w:r>
+    </w:p>
+    <w:p>
+      <w:pPr>
+        <w:pStyle w:val="Corpodetexto"/>
+        <w:shd w:val="clear" w:color="auto" w:fill="FFFFFF" w:themeFill="background1"/>
+        <w:spacing w:before="300" w:after="300"/>
+        <w:jc w:val="center"/>
+        <w:rPr>
+          <w:rFonts w:ascii="Arial" w:eastAsia="system-ui" w:hAnsi="Arial" w:cs="Arial"/>
+          <w:color w:val="0D0D0D" w:themeColor="text1" w:themeTint="F2"/>
+          <w:sz w:val="24"/>
+          <w:szCs w:val="24"/>
+        </w:rPr>
+      </w:pPr>
+    </w:p>
+    <w:p>
+      <w:pPr>
+        <w:pStyle w:val="Ttulo1"/>
+        <w:jc w:val="center"/>
+        <w:rPr>
+          <w:b/>
+          <w:bCs/>
+        </w:rPr>
+      </w:pPr>
+    </w:p>
+    <w:p>
+      <w:pPr>
+        <w:pStyle w:val="Ttulo1"/>
+        <w:jc w:val="center"/>
+        <w:rPr>
+          <w:b/>
+          <w:bCs/>
+        </w:rPr>
+      </w:pPr>
+      <w:r>
+        <w:rPr>
+          <w:b/>
+          <w:bCs/>
+        </w:rPr>
+        <w:t>Premissas do Projeto</w:t>
+      </w:r>
+    </w:p>
+    <w:p>
+      <w:pPr>
+        <w:pStyle w:val="Corpodetexto"/>
+        <w:shd w:val="clear" w:color="auto" w:fill="FFFFFF" w:themeFill="background1"/>
+        <w:spacing w:before="300" w:after="300"/>
+        <w:jc w:val="center"/>
+        <w:rPr>
+          <w:rFonts w:ascii="Arial" w:eastAsia="system-ui" w:hAnsi="Arial" w:cs="Arial"/>
+          <w:b/>
+          <w:bCs/>
+          <w:color w:val="0D0D0D" w:themeColor="text1" w:themeTint="F2"/>
+          <w:sz w:val="24"/>
+          <w:szCs w:val="24"/>
+        </w:rPr>
+      </w:pPr>
+    </w:p>
+    <w:p>
+      <w:pPr>
+        <w:pStyle w:val="Corpodetexto"/>
+        <w:shd w:val="clear" w:color="auto" w:fill="FFFFFF" w:themeFill="background1"/>
+        <w:spacing w:before="300" w:after="300"/>
+        <w:jc w:val="center"/>
+        <w:rPr>
+          <w:rFonts w:ascii="Arial" w:eastAsia="system-ui" w:hAnsi="Arial" w:cs="Arial"/>
+          <w:b/>
+          <w:bCs/>
+          <w:color w:val="0D0D0D" w:themeColor="text1" w:themeTint="F2"/>
+          <w:sz w:val="24"/>
+          <w:szCs w:val="24"/>
+        </w:rPr>
+      </w:pPr>
+      <w:r>
+        <w:rPr>
+          <w:rFonts w:ascii="Arial" w:eastAsia="system-ui" w:hAnsi="Arial" w:cs="Arial"/>
+          <w:b/>
+          <w:bCs/>
+          <w:color w:val="0D0D0D" w:themeColor="text1" w:themeTint="F2"/>
+          <w:sz w:val="24"/>
+          <w:szCs w:val="24"/>
+        </w:rPr>
+        <w:t>Disponibilidade de Recursos Humanos:</w:t>
+      </w:r>
+    </w:p>
+    <w:p>
+      <w:pPr>
+        <w:pStyle w:val="Corpodetexto"/>
+        <w:shd w:val="clear" w:color="auto" w:fill="FFFFFF" w:themeFill="background1"/>
+        <w:spacing w:before="300" w:after="300"/>
+        <w:jc w:val="center"/>
+        <w:rPr>
+          <w:rFonts w:ascii="Arial" w:eastAsia="system-ui" w:hAnsi="Arial" w:cs="Arial"/>
+          <w:color w:val="0D0D0D" w:themeColor="text1" w:themeTint="F2"/>
+          <w:sz w:val="24"/>
+          <w:szCs w:val="24"/>
+        </w:rPr>
+      </w:pPr>
+      <w:r>
+        <w:rPr>
+          <w:rFonts w:ascii="Arial" w:eastAsia="system-ui" w:hAnsi="Arial" w:cs="Arial"/>
+          <w:color w:val="0D0D0D" w:themeColor="text1" w:themeTint="F2"/>
+          <w:sz w:val="24"/>
+          <w:szCs w:val="24"/>
+        </w:rPr>
+        <w:t xml:space="preserve">   - O desenvolvedor estará disponível durante todo o ciclo do projeto.</w:t>
+      </w:r>
+    </w:p>
+    <w:p>
+      <w:pPr>
+        <w:pStyle w:val="Corpodetexto"/>
+        <w:shd w:val="clear" w:color="auto" w:fill="FFFFFF" w:themeFill="background1"/>
+        <w:spacing w:before="300" w:after="300"/>
+        <w:jc w:val="center"/>
+        <w:rPr>
+          <w:rFonts w:ascii="Arial" w:eastAsia="system-ui" w:hAnsi="Arial" w:cs="Arial"/>
+          <w:color w:val="0D0D0D" w:themeColor="text1" w:themeTint="F2"/>
+          <w:sz w:val="24"/>
+          <w:szCs w:val="24"/>
+        </w:rPr>
+      </w:pPr>
+      <w:r>
+        <w:rPr>
+          <w:rFonts w:ascii="Arial" w:eastAsia="system-ui" w:hAnsi="Arial" w:cs="Arial"/>
+          <w:color w:val="0D0D0D" w:themeColor="text1" w:themeTint="F2"/>
+          <w:sz w:val="24"/>
+          <w:szCs w:val="24"/>
+        </w:rPr>
+        <w:t xml:space="preserve">   - A experiência prévia do desenvolvedor em projetos semelhantes facilitará o processo de desenvolvimento.</w:t>
+      </w:r>
+    </w:p>
+    <w:p>
+      <w:pPr>
+        <w:pStyle w:val="Corpodetexto"/>
+        <w:shd w:val="clear" w:color="auto" w:fill="FFFFFF" w:themeFill="background1"/>
+        <w:spacing w:before="300" w:after="300"/>
+        <w:jc w:val="center"/>
+        <w:rPr>
+          <w:rFonts w:ascii="Arial" w:eastAsia="system-ui" w:hAnsi="Arial" w:cs="Arial"/>
+          <w:b/>
+          <w:bCs/>
+          <w:color w:val="0D0D0D" w:themeColor="text1" w:themeTint="F2"/>
+          <w:sz w:val="24"/>
+          <w:szCs w:val="24"/>
+        </w:rPr>
+      </w:pPr>
+    </w:p>
+    <w:p>
+      <w:pPr>
+        <w:pStyle w:val="Corpodetexto"/>
+        <w:shd w:val="clear" w:color="auto" w:fill="FFFFFF" w:themeFill="background1"/>
+        <w:spacing w:before="300" w:after="300"/>
+        <w:jc w:val="center"/>
+        <w:rPr>
+          <w:rFonts w:ascii="Arial" w:eastAsia="system-ui" w:hAnsi="Arial" w:cs="Arial"/>
+          <w:b/>
+          <w:bCs/>
+          <w:color w:val="0D0D0D" w:themeColor="text1" w:themeTint="F2"/>
+          <w:sz w:val="24"/>
+          <w:szCs w:val="24"/>
+        </w:rPr>
+      </w:pPr>
+      <w:r>
+        <w:rPr>
+          <w:rFonts w:ascii="Arial" w:eastAsia="system-ui" w:hAnsi="Arial" w:cs="Arial"/>
+          <w:b/>
+          <w:bCs/>
+          <w:color w:val="0D0D0D" w:themeColor="text1" w:themeTint="F2"/>
+          <w:sz w:val="24"/>
+          <w:szCs w:val="24"/>
+        </w:rPr>
+        <w:t>Apoio e Participação da Comunidade:</w:t>
+      </w:r>
+    </w:p>
+    <w:p>
+      <w:pPr>
+        <w:pStyle w:val="Corpodetexto"/>
+        <w:shd w:val="clear" w:color="auto" w:fill="FFFFFF" w:themeFill="background1"/>
+        <w:spacing w:before="300" w:after="300"/>
+        <w:jc w:val="center"/>
+        <w:rPr>
+          <w:rFonts w:ascii="Arial" w:eastAsia="system-ui" w:hAnsi="Arial" w:cs="Arial"/>
+          <w:color w:val="0D0D0D" w:themeColor="text1" w:themeTint="F2"/>
+          <w:sz w:val="24"/>
+          <w:szCs w:val="24"/>
+        </w:rPr>
+      </w:pPr>
+      <w:r>
+        <w:rPr>
+          <w:rFonts w:ascii="Arial" w:eastAsia="system-ui" w:hAnsi="Arial" w:cs="Arial"/>
+          <w:color w:val="0D0D0D" w:themeColor="text1" w:themeTint="F2"/>
+          <w:sz w:val="24"/>
+          <w:szCs w:val="24"/>
+        </w:rPr>
         <w:lastRenderedPageBreak/>
-        <w:t xml:space="preserve">   - Limitação de recursos financeiros para desenvolvimento e manutenção da plataforma.</w:t>
-      </w:r>
-    </w:p>
-    <w:p>
-      <w:pPr>
-        <w:pStyle w:val="Corpodetexto"/>
-        <w:shd w:val="clear" w:color="auto" w:fill="FFFFFF" w:themeFill="background1"/>
-        <w:spacing w:before="300" w:after="300"/>
-        <w:jc w:val="center"/>
-        <w:rPr>
-          <w:rFonts w:ascii="Arial" w:eastAsia="system-ui" w:hAnsi="Arial" w:cs="Arial"/>
-          <w:b/>
-          <w:bCs/>
-          <w:color w:val="0D0D0D" w:themeColor="text1" w:themeTint="F2"/>
-          <w:sz w:val="24"/>
-          <w:szCs w:val="24"/>
-        </w:rPr>
-      </w:pPr>
-      <w:r>
-        <w:rPr>
-          <w:rFonts w:ascii="Arial" w:eastAsia="system-ui" w:hAnsi="Arial" w:cs="Arial"/>
-          <w:b/>
-          <w:bCs/>
-          <w:color w:val="0D0D0D" w:themeColor="text1" w:themeTint="F2"/>
-          <w:sz w:val="24"/>
-          <w:szCs w:val="24"/>
-        </w:rPr>
-        <w:t xml:space="preserve">   </w:t>
-      </w:r>
-    </w:p>
-    <w:p>
-      <w:pPr>
-        <w:pStyle w:val="Corpodetexto"/>
-        <w:shd w:val="clear" w:color="auto" w:fill="FFFFFF" w:themeFill="background1"/>
-        <w:spacing w:before="300" w:after="300"/>
-        <w:jc w:val="center"/>
-        <w:rPr>
-          <w:rFonts w:ascii="Arial" w:eastAsia="system-ui" w:hAnsi="Arial" w:cs="Arial"/>
-          <w:b/>
-          <w:bCs/>
-          <w:color w:val="0D0D0D" w:themeColor="text1" w:themeTint="F2"/>
-          <w:sz w:val="24"/>
-          <w:szCs w:val="24"/>
-        </w:rPr>
-      </w:pPr>
-      <w:r>
-        <w:rPr>
-          <w:rFonts w:ascii="Arial" w:eastAsia="system-ui" w:hAnsi="Arial" w:cs="Arial"/>
-          <w:b/>
-          <w:bCs/>
-          <w:color w:val="0D0D0D" w:themeColor="text1" w:themeTint="F2"/>
-          <w:sz w:val="24"/>
-          <w:szCs w:val="24"/>
-        </w:rPr>
-        <w:t>Temporais:</w:t>
-      </w:r>
-    </w:p>
-    <w:p>
-      <w:pPr>
-        <w:pStyle w:val="Corpodetexto"/>
-        <w:shd w:val="clear" w:color="auto" w:fill="FFFFFF" w:themeFill="background1"/>
-        <w:spacing w:before="300" w:after="300"/>
-        <w:jc w:val="center"/>
-        <w:rPr>
-          <w:rFonts w:ascii="Arial" w:eastAsia="system-ui" w:hAnsi="Arial" w:cs="Arial"/>
-          <w:color w:val="0D0D0D" w:themeColor="text1" w:themeTint="F2"/>
-          <w:sz w:val="24"/>
-          <w:szCs w:val="24"/>
-        </w:rPr>
-      </w:pPr>
-      <w:r>
-        <w:rPr>
-          <w:rFonts w:ascii="Arial" w:eastAsia="system-ui" w:hAnsi="Arial" w:cs="Arial"/>
-          <w:b/>
-          <w:bCs/>
-          <w:color w:val="0D0D0D" w:themeColor="text1" w:themeTint="F2"/>
-          <w:sz w:val="24"/>
-          <w:szCs w:val="24"/>
-        </w:rPr>
-        <w:t xml:space="preserve">  </w:t>
-      </w:r>
-      <w:r>
-        <w:rPr>
-          <w:rFonts w:ascii="Arial" w:eastAsia="system-ui" w:hAnsi="Arial" w:cs="Arial"/>
-          <w:color w:val="0D0D0D" w:themeColor="text1" w:themeTint="F2"/>
-          <w:sz w:val="24"/>
-          <w:szCs w:val="24"/>
-        </w:rPr>
-        <w:t xml:space="preserve"> - Prazo para o lançamento da versão final em menos de 2 meses.</w:t>
-      </w:r>
-    </w:p>
-    <w:p>
-      <w:pPr>
-        <w:pStyle w:val="Corpodetexto"/>
-        <w:shd w:val="clear" w:color="auto" w:fill="FFFFFF" w:themeFill="background1"/>
-        <w:spacing w:before="300" w:after="300"/>
-        <w:jc w:val="center"/>
-        <w:rPr>
-          <w:rFonts w:ascii="Arial" w:eastAsia="system-ui" w:hAnsi="Arial" w:cs="Arial"/>
-          <w:b/>
-          <w:bCs/>
-          <w:color w:val="0D0D0D" w:themeColor="text1" w:themeTint="F2"/>
-          <w:sz w:val="24"/>
-          <w:szCs w:val="24"/>
-        </w:rPr>
-      </w:pPr>
-      <w:r>
-        <w:rPr>
-          <w:rFonts w:ascii="Arial" w:eastAsia="system-ui" w:hAnsi="Arial" w:cs="Arial"/>
-          <w:b/>
-          <w:bCs/>
-          <w:color w:val="0D0D0D" w:themeColor="text1" w:themeTint="F2"/>
-          <w:sz w:val="24"/>
-          <w:szCs w:val="24"/>
-        </w:rPr>
-        <w:t xml:space="preserve">   </w:t>
-      </w:r>
-    </w:p>
-    <w:p>
-      <w:pPr>
-        <w:pStyle w:val="Corpodetexto"/>
-        <w:shd w:val="clear" w:color="auto" w:fill="FFFFFF" w:themeFill="background1"/>
-        <w:spacing w:before="300" w:after="300"/>
-        <w:jc w:val="center"/>
-        <w:rPr>
-          <w:rFonts w:ascii="Arial" w:eastAsia="system-ui" w:hAnsi="Arial" w:cs="Arial"/>
-          <w:b/>
-          <w:bCs/>
-          <w:color w:val="0D0D0D" w:themeColor="text1" w:themeTint="F2"/>
-          <w:sz w:val="24"/>
-          <w:szCs w:val="24"/>
-        </w:rPr>
-      </w:pPr>
-    </w:p>
-    <w:p>
-      <w:pPr>
-        <w:pStyle w:val="Corpodetexto"/>
-        <w:shd w:val="clear" w:color="auto" w:fill="FFFFFF" w:themeFill="background1"/>
-        <w:spacing w:before="300" w:after="300"/>
-        <w:jc w:val="center"/>
-        <w:rPr>
-          <w:rFonts w:ascii="Arial" w:eastAsia="system-ui" w:hAnsi="Arial" w:cs="Arial"/>
-          <w:b/>
-          <w:bCs/>
-          <w:color w:val="0D0D0D" w:themeColor="text1" w:themeTint="F2"/>
-          <w:sz w:val="24"/>
-          <w:szCs w:val="24"/>
-        </w:rPr>
-      </w:pPr>
-      <w:r>
-        <w:rPr>
-          <w:rFonts w:ascii="Arial" w:eastAsia="system-ui" w:hAnsi="Arial" w:cs="Arial"/>
-          <w:b/>
-          <w:bCs/>
-          <w:color w:val="0D0D0D" w:themeColor="text1" w:themeTint="F2"/>
-          <w:sz w:val="24"/>
-          <w:szCs w:val="24"/>
-        </w:rPr>
-        <w:t>Tecnológicas:</w:t>
-      </w:r>
-    </w:p>
-    <w:p>
-      <w:pPr>
-        <w:pStyle w:val="Corpodetexto"/>
-        <w:shd w:val="clear" w:color="auto" w:fill="FFFFFF" w:themeFill="background1"/>
-        <w:spacing w:before="300" w:after="300"/>
-        <w:jc w:val="center"/>
-        <w:rPr>
-          <w:rFonts w:ascii="Arial" w:eastAsia="system-ui" w:hAnsi="Arial" w:cs="Arial"/>
-          <w:color w:val="0D0D0D" w:themeColor="text1" w:themeTint="F2"/>
-          <w:sz w:val="24"/>
-          <w:szCs w:val="24"/>
-        </w:rPr>
-      </w:pPr>
-      <w:r>
-        <w:rPr>
-          <w:rFonts w:ascii="Arial" w:eastAsia="system-ui" w:hAnsi="Arial" w:cs="Arial"/>
-          <w:color w:val="0D0D0D" w:themeColor="text1" w:themeTint="F2"/>
-          <w:sz w:val="24"/>
-          <w:szCs w:val="24"/>
-        </w:rPr>
-        <w:t xml:space="preserve">   - Dependência de tecnologias de código aberto.</w:t>
-      </w:r>
-    </w:p>
-    <w:p>
-      <w:pPr>
-        <w:pStyle w:val="Corpodetexto"/>
-        <w:shd w:val="clear" w:color="auto" w:fill="FFFFFF" w:themeFill="background1"/>
-        <w:spacing w:before="300" w:after="300"/>
-        <w:jc w:val="center"/>
-        <w:rPr>
-          <w:rFonts w:ascii="Arial" w:eastAsia="system-ui" w:hAnsi="Arial" w:cs="Arial"/>
-          <w:color w:val="0D0D0D" w:themeColor="text1" w:themeTint="F2"/>
-          <w:sz w:val="24"/>
-          <w:szCs w:val="24"/>
-        </w:rPr>
-      </w:pPr>
-      <w:r>
-        <w:rPr>
-          <w:rFonts w:ascii="Arial" w:eastAsia="system-ui" w:hAnsi="Arial" w:cs="Arial"/>
-          <w:color w:val="0D0D0D" w:themeColor="text1" w:themeTint="F2"/>
-          <w:sz w:val="24"/>
-          <w:szCs w:val="24"/>
-        </w:rPr>
-        <w:t xml:space="preserve">   - Necessidade de conformidade com padrões web e de acessibilidade.</w:t>
-      </w:r>
-    </w:p>
-    <w:p>
-      <w:pPr>
-        <w:pStyle w:val="Corpodetexto"/>
-        <w:shd w:val="clear" w:color="auto" w:fill="FFFFFF" w:themeFill="background1"/>
-        <w:spacing w:before="300" w:after="300"/>
-        <w:jc w:val="center"/>
-        <w:rPr>
-          <w:rFonts w:ascii="Arial" w:eastAsia="system-ui" w:hAnsi="Arial" w:cs="Arial"/>
-          <w:color w:val="0D0D0D" w:themeColor="text1" w:themeTint="F2"/>
-          <w:sz w:val="24"/>
-          <w:szCs w:val="24"/>
-        </w:rPr>
-      </w:pPr>
-    </w:p>
-    <w:p>
-      <w:pPr>
-        <w:pStyle w:val="Ttulo1"/>
-        <w:jc w:val="center"/>
-        <w:rPr>
-          <w:b/>
-          <w:bCs/>
-        </w:rPr>
-      </w:pPr>
-    </w:p>
-    <w:p>
-      <w:pPr>
-        <w:pStyle w:val="Ttulo1"/>
-        <w:jc w:val="center"/>
-        <w:rPr>
-          <w:b/>
-          <w:bCs/>
-        </w:rPr>
-      </w:pPr>
-      <w:r>
-        <w:rPr>
-          <w:b/>
-          <w:bCs/>
-        </w:rPr>
-        <w:t>Premissas do Projeto</w:t>
-      </w:r>
-    </w:p>
-    <w:p>
-      <w:pPr>
-        <w:pStyle w:val="Corpodetexto"/>
-        <w:shd w:val="clear" w:color="auto" w:fill="FFFFFF" w:themeFill="background1"/>
-        <w:spacing w:before="300" w:after="300"/>
-        <w:jc w:val="center"/>
-        <w:rPr>
-          <w:rFonts w:ascii="Arial" w:eastAsia="system-ui" w:hAnsi="Arial" w:cs="Arial"/>
-          <w:b/>
-          <w:bCs/>
-          <w:color w:val="0D0D0D" w:themeColor="text1" w:themeTint="F2"/>
-          <w:sz w:val="24"/>
-          <w:szCs w:val="24"/>
-        </w:rPr>
-      </w:pPr>
-    </w:p>
-    <w:p>
-      <w:pPr>
-        <w:pStyle w:val="Corpodetexto"/>
-        <w:shd w:val="clear" w:color="auto" w:fill="FFFFFF" w:themeFill="background1"/>
-        <w:spacing w:before="300" w:after="300"/>
-        <w:jc w:val="center"/>
-        <w:rPr>
-          <w:rFonts w:ascii="Arial" w:eastAsia="system-ui" w:hAnsi="Arial" w:cs="Arial"/>
-          <w:b/>
-          <w:bCs/>
-          <w:color w:val="0D0D0D" w:themeColor="text1" w:themeTint="F2"/>
-          <w:sz w:val="24"/>
-          <w:szCs w:val="24"/>
-        </w:rPr>
-      </w:pPr>
-      <w:r>
-        <w:rPr>
-          <w:rFonts w:ascii="Arial" w:eastAsia="system-ui" w:hAnsi="Arial" w:cs="Arial"/>
-          <w:b/>
-          <w:bCs/>
-          <w:color w:val="0D0D0D" w:themeColor="text1" w:themeTint="F2"/>
-          <w:sz w:val="24"/>
-          <w:szCs w:val="24"/>
-        </w:rPr>
-        <w:t>Disponibilidade de Recursos Humanos:</w:t>
-      </w:r>
-    </w:p>
-    <w:p>
-      <w:pPr>
-        <w:pStyle w:val="Corpodetexto"/>
-        <w:shd w:val="clear" w:color="auto" w:fill="FFFFFF" w:themeFill="background1"/>
-        <w:spacing w:before="300" w:after="300"/>
-        <w:jc w:val="center"/>
-        <w:rPr>
-          <w:rFonts w:ascii="Arial" w:eastAsia="system-ui" w:hAnsi="Arial" w:cs="Arial"/>
-          <w:color w:val="0D0D0D" w:themeColor="text1" w:themeTint="F2"/>
-          <w:sz w:val="24"/>
-          <w:szCs w:val="24"/>
-        </w:rPr>
-      </w:pPr>
-      <w:r>
-        <w:rPr>
-          <w:rFonts w:ascii="Arial" w:eastAsia="system-ui" w:hAnsi="Arial" w:cs="Arial"/>
-          <w:color w:val="0D0D0D" w:themeColor="text1" w:themeTint="F2"/>
-          <w:sz w:val="24"/>
-          <w:szCs w:val="24"/>
-        </w:rPr>
-        <w:t xml:space="preserve">   - O desenvolvedor estará disponível durante todo o ciclo do projeto.</w:t>
-      </w:r>
-    </w:p>
-    <w:p>
-      <w:pPr>
-        <w:pStyle w:val="Corpodetexto"/>
-        <w:shd w:val="clear" w:color="auto" w:fill="FFFFFF" w:themeFill="background1"/>
-        <w:spacing w:before="300" w:after="300"/>
-        <w:jc w:val="center"/>
-        <w:rPr>
-          <w:rFonts w:ascii="Arial" w:eastAsia="system-ui" w:hAnsi="Arial" w:cs="Arial"/>
-          <w:color w:val="0D0D0D" w:themeColor="text1" w:themeTint="F2"/>
-          <w:sz w:val="24"/>
-          <w:szCs w:val="24"/>
-        </w:rPr>
-      </w:pPr>
-      <w:r>
-        <w:rPr>
-          <w:rFonts w:ascii="Arial" w:eastAsia="system-ui" w:hAnsi="Arial" w:cs="Arial"/>
-          <w:color w:val="0D0D0D" w:themeColor="text1" w:themeTint="F2"/>
-          <w:sz w:val="24"/>
-          <w:szCs w:val="24"/>
-        </w:rPr>
-        <w:t xml:space="preserve">   - A experiência prévia do desenvolvedor em projetos semelhantes facilitará o processo de desenvolvimento.</w:t>
-      </w:r>
-    </w:p>
-    <w:p>
-      <w:pPr>
-        <w:pStyle w:val="Corpodetexto"/>
-        <w:shd w:val="clear" w:color="auto" w:fill="FFFFFF" w:themeFill="background1"/>
-        <w:spacing w:before="300" w:after="300"/>
-        <w:jc w:val="center"/>
-        <w:rPr>
-          <w:rFonts w:ascii="Arial" w:eastAsia="system-ui" w:hAnsi="Arial" w:cs="Arial"/>
-          <w:b/>
-          <w:bCs/>
-          <w:color w:val="0D0D0D" w:themeColor="text1" w:themeTint="F2"/>
-          <w:sz w:val="24"/>
-          <w:szCs w:val="24"/>
-        </w:rPr>
-      </w:pPr>
-    </w:p>
-    <w:p>
-      <w:pPr>
-        <w:pStyle w:val="Corpodetexto"/>
-        <w:shd w:val="clear" w:color="auto" w:fill="FFFFFF" w:themeFill="background1"/>
-        <w:spacing w:before="300" w:after="300"/>
-        <w:jc w:val="center"/>
-        <w:rPr>
-          <w:rFonts w:ascii="Arial" w:eastAsia="system-ui" w:hAnsi="Arial" w:cs="Arial"/>
-          <w:b/>
-          <w:bCs/>
-          <w:color w:val="0D0D0D" w:themeColor="text1" w:themeTint="F2"/>
-          <w:sz w:val="24"/>
-          <w:szCs w:val="24"/>
-        </w:rPr>
-      </w:pPr>
-      <w:r>
-        <w:rPr>
-          <w:rFonts w:ascii="Arial" w:eastAsia="system-ui" w:hAnsi="Arial" w:cs="Arial"/>
-          <w:b/>
-          <w:bCs/>
-          <w:color w:val="0D0D0D" w:themeColor="text1" w:themeTint="F2"/>
-          <w:sz w:val="24"/>
-          <w:szCs w:val="24"/>
-        </w:rPr>
-        <w:t>Apoio e Participação da Comunidade:</w:t>
-      </w:r>
-    </w:p>
-    <w:p>
-      <w:pPr>
-        <w:pStyle w:val="Corpodetexto"/>
-        <w:shd w:val="clear" w:color="auto" w:fill="FFFFFF" w:themeFill="background1"/>
-        <w:spacing w:before="300" w:after="300"/>
-        <w:jc w:val="center"/>
-        <w:rPr>
-          <w:rFonts w:ascii="Arial" w:eastAsia="system-ui" w:hAnsi="Arial" w:cs="Arial"/>
-          <w:color w:val="0D0D0D" w:themeColor="text1" w:themeTint="F2"/>
-          <w:sz w:val="24"/>
-          <w:szCs w:val="24"/>
-        </w:rPr>
-      </w:pPr>
-      <w:r>
-        <w:rPr>
-          <w:rFonts w:ascii="Arial" w:eastAsia="system-ui" w:hAnsi="Arial" w:cs="Arial"/>
-          <w:color w:val="0D0D0D" w:themeColor="text1" w:themeTint="F2"/>
-          <w:sz w:val="24"/>
-          <w:szCs w:val="24"/>
-        </w:rPr>
         <w:t xml:space="preserve">   - Espera-se um alto nível de engajamento da comunidade local e das escolas parceiras.</w:t>
       </w:r>
     </w:p>
@@ -2135,6 +2092,29 @@
       <w:szCs w:val="32"/>
     </w:rPr>
   </w:style>
+  <w:style w:type="paragraph" w:styleId="Ttulo3">
+    <w:name w:val="heading 3"/>
+    <w:basedOn w:val="Normal"/>
+    <w:next w:val="Normal"/>
+    <w:link w:val="Ttulo3Char"/>
+    <w:uiPriority w:val="9"/>
+    <w:semiHidden/>
+    <w:unhideWhenUsed/>
+    <w:qFormat/>
+    <w:rsid w:val="006001F6"/>
+    <w:pPr>
+      <w:keepNext/>
+      <w:keepLines/>
+      <w:spacing w:before="40" w:after="0"/>
+      <w:outlineLvl w:val="2"/>
+    </w:pPr>
+    <w:rPr>
+      <w:rFonts w:asciiTheme="majorHAnsi" w:eastAsiaTheme="majorEastAsia" w:hAnsiTheme="majorHAnsi" w:cstheme="majorBidi"/>
+      <w:color w:val="1F3763" w:themeColor="accent1" w:themeShade="7F"/>
+      <w:sz w:val="24"/>
+      <w:szCs w:val="24"/>
+    </w:rPr>
+  </w:style>
   <w:style w:type="character" w:default="1" w:styleId="Fontepargpadro">
     <w:name w:val="Default Paragraph Font"/>
     <w:uiPriority w:val="1"/>
@@ -2291,6 +2271,49 @@
     <w:rPr>
       <w:color w:val="605E5C"/>
       <w:shd w:val="clear" w:color="auto" w:fill="E1DFDD"/>
+    </w:rPr>
+  </w:style>
+  <w:style w:type="character" w:customStyle="1" w:styleId="Ttulo3Char">
+    <w:name w:val="Título 3 Char"/>
+    <w:basedOn w:val="Fontepargpadro"/>
+    <w:link w:val="Ttulo3"/>
+    <w:uiPriority w:val="9"/>
+    <w:semiHidden/>
+    <w:rsid w:val="006001F6"/>
+    <w:rPr>
+      <w:rFonts w:asciiTheme="majorHAnsi" w:eastAsiaTheme="majorEastAsia" w:hAnsiTheme="majorHAnsi" w:cstheme="majorBidi"/>
+      <w:color w:val="1F3763" w:themeColor="accent1" w:themeShade="7F"/>
+      <w:sz w:val="24"/>
+      <w:szCs w:val="24"/>
+    </w:rPr>
+  </w:style>
+  <w:style w:type="paragraph" w:styleId="NormalWeb">
+    <w:name w:val="Normal (Web)"/>
+    <w:basedOn w:val="Normal"/>
+    <w:uiPriority w:val="99"/>
+    <w:semiHidden/>
+    <w:unhideWhenUsed/>
+    <w:rsid w:val="006001F6"/>
+    <w:pPr>
+      <w:suppressAutoHyphens w:val="0"/>
+      <w:spacing w:before="100" w:beforeAutospacing="1" w:after="100" w:afterAutospacing="1" w:line="240" w:lineRule="auto"/>
+    </w:pPr>
+    <w:rPr>
+      <w:rFonts w:ascii="Times New Roman" w:eastAsia="Times New Roman" w:hAnsi="Times New Roman" w:cs="Times New Roman"/>
+      <w:sz w:val="24"/>
+      <w:szCs w:val="24"/>
+      <w:lang w:eastAsia="pt-BR"/>
+    </w:rPr>
+  </w:style>
+  <w:style w:type="character" w:styleId="Forte">
+    <w:name w:val="Strong"/>
+    <w:basedOn w:val="Fontepargpadro"/>
+    <w:uiPriority w:val="22"/>
+    <w:qFormat/>
+    <w:rsid w:val="006001F6"/>
+    <w:rPr>
+      <w:b/>
+      <w:bCs/>
     </w:rPr>
   </w:style>
 </w:styles>

</xml_diff>